<commit_message>
lo de descuentos ya realizado
</commit_message>
<xml_diff>
--- a/public/ReciboGenerado.docx
+++ b/public/ReciboGenerado.docx
@@ -41,7 +41,7 @@
               <w:t xml:space="preserve"> </w:t>
             </w:r>
             <w:r>
-              <w:t xml:space="preserve"> 76</w:t>
+              <w:t xml:space="preserve"> 78</w:t>
             </w:r>
           </w:p>
         </w:tc>
@@ -73,7 +73,7 @@
                 <w:sz w:val="20"/>
                 <w:szCs w:val="20"/>
               </w:rPr>
-              <w:t>2018-11-10</w:t>
+              <w:t>2018-11-13</w:t>
             </w:r>
           </w:p>
         </w:tc>
@@ -105,7 +105,7 @@
                 <w:sz w:val="20"/>
                 <w:szCs w:val="20"/>
               </w:rPr>
-              <w:t>2018-11-10</w:t>
+              <w:t>2018-11-13</w:t>
             </w:r>
           </w:p>
         </w:tc>
@@ -351,6 +351,21 @@
                 <w:sz w:val="20"/>
                 <w:szCs w:val="20"/>
               </w:rPr>
+              <w:t>Pantalon- (P1)</w:t>
+            </w:r>
+          </w:p>
+          <w:p>
+            <w:pPr>
+              <w:rPr>
+                <w:sz w:val="20"/>
+                <w:szCs w:val="20"/>
+              </w:rPr>
+            </w:pPr>
+            <w:r>
+              <w:rPr>
+                <w:sz w:val="20"/>
+                <w:szCs w:val="20"/>
+              </w:rPr>
               <w:t>Pantaloncito- (fd)</w:t>
             </w:r>
           </w:p>
@@ -549,21 +564,6 @@
               <w:t/>
             </w:r>
           </w:p>
-          <w:p>
-            <w:pPr>
-              <w:rPr>
-                <w:sz w:val="20"/>
-                <w:szCs w:val="20"/>
-              </w:rPr>
-            </w:pPr>
-            <w:r>
-              <w:rPr>
-                <w:sz w:val="20"/>
-                <w:szCs w:val="20"/>
-              </w:rPr>
-              <w:t/>
-            </w:r>
-          </w:p>
         </w:tc>
         <w:tc>
           <w:tcPr>
@@ -582,23 +582,23 @@
                 <w:sz w:val="20"/>
                 <w:szCs w:val="20"/>
               </w:rPr>
+              <w:t>100000</w:t>
+            </w:r>
+          </w:p>
+          <w:p>
+            <w:pPr>
+              <w:jc w:val="center"/>
+              <w:rPr>
+                <w:sz w:val="20"/>
+                <w:szCs w:val="20"/>
+              </w:rPr>
+            </w:pPr>
+            <w:r>
+              <w:rPr>
+                <w:sz w:val="20"/>
+                <w:szCs w:val="20"/>
+              </w:rPr>
               <w:t>50000</w:t>
-            </w:r>
-          </w:p>
-          <w:p>
-            <w:pPr>
-              <w:jc w:val="center"/>
-              <w:rPr>
-                <w:sz w:val="20"/>
-                <w:szCs w:val="20"/>
-              </w:rPr>
-            </w:pPr>
-            <w:r>
-              <w:rPr>
-                <w:sz w:val="20"/>
-                <w:szCs w:val="20"/>
-              </w:rPr>
-              <w:t/>
             </w:r>
           </w:p>
           <w:p>
@@ -876,7 +876,7 @@
                 <w:sz w:val="20"/>
                 <w:szCs w:val="20"/>
               </w:rPr>
-              <w:t>6000</w:t>
+              <w:t>50000</w:t>
             </w:r>
             <w:r>
               <w:rPr>
@@ -923,7 +923,7 @@
                 <w:sz w:val="20"/>
                 <w:szCs w:val="20"/>
               </w:rPr>
-              <w:t>2018-11-13</w:t>
+              <w:t>2018-11-14</w:t>
             </w:r>
           </w:p>
         </w:tc>
@@ -960,7 +960,7 @@
                 <w:sz w:val="20"/>
                 <w:szCs w:val="20"/>
               </w:rPr>
-              <w:t>44000</w:t>
+              <w:t>85000</w:t>
             </w:r>
           </w:p>
         </w:tc>
@@ -977,7 +977,7 @@
                 <w:sz w:val="20"/>
                 <w:szCs w:val="20"/>
               </w:rPr>
-              <w:t>50000</w:t>
+              <w:t>135000</w:t>
             </w:r>
           </w:p>
         </w:tc>

</xml_diff>

<commit_message>
commit para subir a github en enero 19
</commit_message>
<xml_diff>
--- a/public/ReciboGenerado.docx
+++ b/public/ReciboGenerado.docx
@@ -41,7 +41,7 @@
               <w:t xml:space="preserve"> </w:t>
             </w:r>
             <w:r>
-              <w:t xml:space="preserve"> 78</w:t>
+              <w:t xml:space="preserve"> 118</w:t>
             </w:r>
           </w:p>
         </w:tc>
@@ -73,7 +73,7 @@
                 <w:sz w:val="20"/>
                 <w:szCs w:val="20"/>
               </w:rPr>
-              <w:t>2018-11-13</w:t>
+              <w:t>2018-11-27</w:t>
             </w:r>
           </w:p>
         </w:tc>
@@ -105,7 +105,7 @@
                 <w:sz w:val="20"/>
                 <w:szCs w:val="20"/>
               </w:rPr>
-              <w:t>2018-11-13</w:t>
+              <w:t>2018-11-27</w:t>
             </w:r>
           </w:p>
         </w:tc>
@@ -351,22 +351,22 @@
                 <w:sz w:val="20"/>
                 <w:szCs w:val="20"/>
               </w:rPr>
-              <w:t>Pantalon- (P1)</w:t>
-            </w:r>
-          </w:p>
-          <w:p>
-            <w:pPr>
-              <w:rPr>
-                <w:sz w:val="20"/>
-                <w:szCs w:val="20"/>
-              </w:rPr>
-            </w:pPr>
-            <w:r>
-              <w:rPr>
-                <w:sz w:val="20"/>
-                <w:szCs w:val="20"/>
-              </w:rPr>
-              <w:t>Pantaloncito- (fd)</w:t>
+              <w:t>Producto 1 - (p1)</w:t>
+            </w:r>
+          </w:p>
+          <w:p>
+            <w:pPr>
+              <w:rPr>
+                <w:sz w:val="20"/>
+                <w:szCs w:val="20"/>
+              </w:rPr>
+            </w:pPr>
+            <w:r>
+              <w:rPr>
+                <w:sz w:val="20"/>
+                <w:szCs w:val="20"/>
+              </w:rPr>
+              <w:t/>
             </w:r>
           </w:p>
           <w:p>
@@ -598,7 +598,7 @@
                 <w:sz w:val="20"/>
                 <w:szCs w:val="20"/>
               </w:rPr>
-              <w:t>50000</w:t>
+              <w:t/>
             </w:r>
           </w:p>
           <w:p>
@@ -876,7 +876,7 @@
                 <w:sz w:val="20"/>
                 <w:szCs w:val="20"/>
               </w:rPr>
-              <w:t>50000</w:t>
+              <w:t>60000</w:t>
             </w:r>
             <w:r>
               <w:rPr>
@@ -923,7 +923,7 @@
                 <w:sz w:val="20"/>
                 <w:szCs w:val="20"/>
               </w:rPr>
-              <w:t>2018-11-14</w:t>
+              <w:t>2018-11-28</w:t>
             </w:r>
           </w:p>
         </w:tc>
@@ -960,7 +960,7 @@
                 <w:sz w:val="20"/>
                 <w:szCs w:val="20"/>
               </w:rPr>
-              <w:t>85000</w:t>
+              <w:t>40000</w:t>
             </w:r>
           </w:p>
         </w:tc>
@@ -977,7 +977,7 @@
                 <w:sz w:val="20"/>
                 <w:szCs w:val="20"/>
               </w:rPr>
-              <w:t>135000</w:t>
+              <w:t>100000</w:t>
             </w:r>
           </w:p>
         </w:tc>

</xml_diff>

<commit_message>
arreglo de novedad parte superior, no aparecen opciones de abonar ni de penalizar
</commit_message>
<xml_diff>
--- a/public/ReciboGenerado.docx
+++ b/public/ReciboGenerado.docx
@@ -1,25 +1,25 @@
 
 <file path=word/document.xml><?xml version="1.0" encoding="utf-8"?>
-<w:document xmlns:wpc="http://schemas.microsoft.com/office/word/2010/wordprocessingCanvas" xmlns:mc="http://schemas.openxmlformats.org/markup-compatibility/2006" xmlns:o="urn:schemas-microsoft-com:office:office" xmlns:r="http://schemas.openxmlformats.org/officeDocument/2006/relationships" xmlns:m="http://schemas.openxmlformats.org/officeDocument/2006/math" xmlns:v="urn:schemas-microsoft-com:vml" xmlns:wp14="http://schemas.microsoft.com/office/word/2010/wordprocessingDrawing" xmlns:wp="http://schemas.openxmlformats.org/drawingml/2006/wordprocessingDrawing" xmlns:w10="urn:schemas-microsoft-com:office:word" xmlns:w="http://schemas.openxmlformats.org/wordprocessingml/2006/main" xmlns:w14="http://schemas.microsoft.com/office/word/2010/wordml" xmlns:w15="http://schemas.microsoft.com/office/word/2012/wordml" xmlns:wpg="http://schemas.microsoft.com/office/word/2010/wordprocessingGroup" xmlns:wpi="http://schemas.microsoft.com/office/word/2010/wordprocessingInk" xmlns:wne="http://schemas.microsoft.com/office/word/2006/wordml" xmlns:wps="http://schemas.microsoft.com/office/word/2010/wordprocessingShape" mc:Ignorable="w14 w15 wp14">
+<w:document xmlns:wpc="http://schemas.microsoft.com/office/word/2010/wordprocessingCanvas" xmlns:cx="http://schemas.microsoft.com/office/drawing/2014/chartex" xmlns:cx1="http://schemas.microsoft.com/office/drawing/2015/9/8/chartex" xmlns:cx2="http://schemas.microsoft.com/office/drawing/2015/10/21/chartex" xmlns:cx3="http://schemas.microsoft.com/office/drawing/2016/5/9/chartex" xmlns:cx4="http://schemas.microsoft.com/office/drawing/2016/5/10/chartex" xmlns:cx5="http://schemas.microsoft.com/office/drawing/2016/5/11/chartex" xmlns:cx6="http://schemas.microsoft.com/office/drawing/2016/5/12/chartex" xmlns:cx7="http://schemas.microsoft.com/office/drawing/2016/5/13/chartex" xmlns:cx8="http://schemas.microsoft.com/office/drawing/2016/5/14/chartex" xmlns:mc="http://schemas.openxmlformats.org/markup-compatibility/2006" xmlns:aink="http://schemas.microsoft.com/office/drawing/2016/ink" xmlns:am3d="http://schemas.microsoft.com/office/drawing/2017/model3d" xmlns:o="urn:schemas-microsoft-com:office:office" xmlns:r="http://schemas.openxmlformats.org/officeDocument/2006/relationships" xmlns:m="http://schemas.openxmlformats.org/officeDocument/2006/math" xmlns:v="urn:schemas-microsoft-com:vml" xmlns:wp14="http://schemas.microsoft.com/office/word/2010/wordprocessingDrawing" xmlns:wp="http://schemas.openxmlformats.org/drawingml/2006/wordprocessingDrawing" xmlns:w10="urn:schemas-microsoft-com:office:word" xmlns:w="http://schemas.openxmlformats.org/wordprocessingml/2006/main" xmlns:w14="http://schemas.microsoft.com/office/word/2010/wordml" xmlns:w15="http://schemas.microsoft.com/office/word/2012/wordml" xmlns:w16cid="http://schemas.microsoft.com/office/word/2016/wordml/cid" xmlns:w16se="http://schemas.microsoft.com/office/word/2015/wordml/symex" xmlns:wpg="http://schemas.microsoft.com/office/word/2010/wordprocessingGroup" xmlns:wpi="http://schemas.microsoft.com/office/word/2010/wordprocessingInk" xmlns:wne="http://schemas.microsoft.com/office/word/2006/wordml" xmlns:wps="http://schemas.microsoft.com/office/word/2010/wordprocessingShape" mc:Ignorable="w14 w15 w16se w16cid wp14">
   <w:body>
     <w:tbl>
       <w:tblPr>
         <w:tblStyle w:val="Tablaconcuadrcula"/>
-        <w:tblpPr w:leftFromText="141" w:rightFromText="141" w:vertAnchor="text" w:horzAnchor="margin" w:tblpXSpec="right" w:tblpY="-621"/>
-        <w:tblW w:w="3093" w:type="dxa"/>
+        <w:tblpPr w:leftFromText="141" w:rightFromText="141" w:vertAnchor="text" w:horzAnchor="margin" w:tblpXSpec="right" w:tblpY="-335"/>
+        <w:tblW w:w="2844" w:type="dxa"/>
         <w:tblLook w:val="04A0" w:firstRow="1" w:lastRow="0" w:firstColumn="1" w:lastColumn="0" w:noHBand="0" w:noVBand="1"/>
       </w:tblPr>
       <w:tblGrid>
-        <w:gridCol w:w="1533"/>
-        <w:gridCol w:w="1560"/>
+        <w:gridCol w:w="1477"/>
+        <w:gridCol w:w="1367"/>
       </w:tblGrid>
       <w:tr>
         <w:trPr>
-          <w:trHeight w:val="397"/>
+          <w:trHeight w:val="258"/>
         </w:trPr>
         <w:tc>
           <w:tcPr>
-            <w:tcW w:w="3093" w:type="dxa"/>
+            <w:tcW w:w="2844" w:type="dxa"/>
             <w:gridSpan w:val="2"/>
           </w:tcPr>
           <w:p>
@@ -35,24 +35,18 @@
               <w:jc w:val="center"/>
             </w:pPr>
             <w:r>
-              <w:t>No.</w:t>
-            </w:r>
-            <w:r>
-              <w:t xml:space="preserve"> </w:t>
-            </w:r>
-            <w:r>
-              <w:t xml:space="preserve"> 118</w:t>
+              <w:t>No.  120</w:t>
             </w:r>
           </w:p>
         </w:tc>
       </w:tr>
       <w:tr>
         <w:trPr>
-          <w:trHeight w:val="307"/>
+          <w:trHeight w:val="199"/>
         </w:trPr>
         <w:tc>
           <w:tcPr>
-            <w:tcW w:w="1533" w:type="dxa"/>
+            <w:tcW w:w="1477" w:type="dxa"/>
           </w:tcPr>
           <w:p>
             <w:r>
@@ -62,29 +56,29 @@
         </w:tc>
         <w:tc>
           <w:tcPr>
-            <w:tcW w:w="1560" w:type="dxa"/>
-          </w:tcPr>
-          <w:p>
-            <w:pPr>
-              <w:jc w:val="center"/>
-            </w:pPr>
-            <w:r>
-              <w:rPr>
-                <w:sz w:val="20"/>
-                <w:szCs w:val="20"/>
-              </w:rPr>
-              <w:t>2018-11-27</w:t>
+            <w:tcW w:w="1367" w:type="dxa"/>
+          </w:tcPr>
+          <w:p>
+            <w:pPr>
+              <w:jc w:val="center"/>
+            </w:pPr>
+            <w:r>
+              <w:rPr>
+                <w:sz w:val="20"/>
+                <w:szCs w:val="20"/>
+              </w:rPr>
+              <w:t>2019-02-26</w:t>
             </w:r>
           </w:p>
         </w:tc>
       </w:tr>
       <w:tr>
         <w:trPr>
-          <w:trHeight w:val="255"/>
+          <w:trHeight w:val="166"/>
         </w:trPr>
         <w:tc>
           <w:tcPr>
-            <w:tcW w:w="1533" w:type="dxa"/>
+            <w:tcW w:w="1477" w:type="dxa"/>
           </w:tcPr>
           <w:p>
             <w:r>
@@ -94,18 +88,18 @@
         </w:tc>
         <w:tc>
           <w:tcPr>
-            <w:tcW w:w="1560" w:type="dxa"/>
-          </w:tcPr>
-          <w:p>
-            <w:pPr>
-              <w:jc w:val="center"/>
-            </w:pPr>
-            <w:r>
-              <w:rPr>
-                <w:sz w:val="20"/>
-                <w:szCs w:val="20"/>
-              </w:rPr>
-              <w:t>2018-11-27</w:t>
+            <w:tcW w:w="1367" w:type="dxa"/>
+          </w:tcPr>
+          <w:p>
+            <w:pPr>
+              <w:jc w:val="center"/>
+            </w:pPr>
+            <w:r>
+              <w:rPr>
+                <w:sz w:val="20"/>
+                <w:szCs w:val="20"/>
+              </w:rPr>
+              <w:t>2019-02-26</w:t>
             </w:r>
           </w:p>
         </w:tc>
@@ -115,8 +109,14 @@
       <w:pPr>
         <w:spacing w:after="0"/>
         <w:jc w:val="center"/>
+        <w:rPr>
+          <w:rFonts w:ascii="Baskerville Old Face" w:hAnsi="Baskerville Old Face"/>
+        </w:rPr>
       </w:pPr>
       <w:r>
+        <w:rPr>
+          <w:rFonts w:ascii="Baskerville Old Face" w:hAnsi="Baskerville Old Face"/>
+        </w:rPr>
         <w:t>Alquiler y confección de vestidos para: Novias, quince años y</w:t>
       </w:r>
     </w:p>
@@ -124,55 +124,71 @@
       <w:pPr>
         <w:spacing w:after="0"/>
         <w:jc w:val="center"/>
+        <w:rPr>
+          <w:rFonts w:ascii="Baskerville Old Face" w:hAnsi="Baskerville Old Face"/>
+        </w:rPr>
       </w:pPr>
       <w:r>
+        <w:rPr>
+          <w:rFonts w:ascii="Baskerville Old Face" w:hAnsi="Baskerville Old Face"/>
+        </w:rPr>
         <w:t>Compromisos sociales, asesoría personalizada en imagen.</w:t>
       </w:r>
     </w:p>
     <w:p>
       <w:pPr>
         <w:spacing w:after="0"/>
+        <w:jc w:val="center"/>
+        <w:rPr>
+          <w:rFonts w:ascii="Baskerville Old Face" w:hAnsi="Baskerville Old Face"/>
+        </w:rPr>
       </w:pPr>
       <w:r>
-        <w:t xml:space="preserve">                            </w:t>
-      </w:r>
-      <w:r>
-        <w:t xml:space="preserve"> </w:t>
-      </w:r>
-      <w:r>
+        <w:rPr>
+          <w:rFonts w:ascii="Baskerville Old Face" w:hAnsi="Baskerville Old Face"/>
+        </w:rPr>
         <w:t>Cal</w:t>
       </w:r>
       <w:r>
-        <w:t>le 12 # 5-128 centro Popayán - C</w:t>
+        <w:rPr>
+          <w:rFonts w:ascii="Baskerville Old Face" w:hAnsi="Baskerville Old Face"/>
+        </w:rPr>
+        <w:t xml:space="preserve">le 12 # 5-128 centro Popayán - </w:t>
       </w:r>
       <w:r>
-        <w:t xml:space="preserve">auca  Tel. 8123456  Mail. </w:t>
+        <w:rPr>
+          <w:rFonts w:ascii="Baskerville Old Face" w:hAnsi="Baskerville Old Face"/>
+        </w:rPr>
+        <w:t>Cauca Tel.</w:t>
       </w:r>
       <w:r>
-        <w:t>mail@hotmail.com</w:t>
+        <w:rPr>
+          <w:rFonts w:ascii="Baskerville Old Face" w:hAnsi="Baskerville Old Face"/>
+        </w:rPr>
+        <w:t xml:space="preserve"> 8123456</w:t>
       </w:r>
     </w:p>
     <w:tbl>
       <w:tblPr>
         <w:tblStyle w:val="Tablaconcuadrcula"/>
-        <w:tblpPr w:leftFromText="141" w:rightFromText="141" w:vertAnchor="text" w:horzAnchor="margin" w:tblpY="91"/>
-        <w:tblW w:w="13036" w:type="dxa"/>
+        <w:tblpPr w:leftFromText="141" w:rightFromText="141" w:vertAnchor="text" w:horzAnchor="margin" w:tblpX="-20" w:tblpY="91"/>
+        <w:tblW w:w="10836" w:type="dxa"/>
         <w:tblLook w:val="04A0" w:firstRow="1" w:lastRow="0" w:firstColumn="1" w:lastColumn="0" w:noHBand="0" w:noVBand="1"/>
       </w:tblPr>
       <w:tblGrid>
         <w:gridCol w:w="1838"/>
-        <w:gridCol w:w="1418"/>
-        <w:gridCol w:w="3262"/>
-        <w:gridCol w:w="3400"/>
-        <w:gridCol w:w="3118"/>
+        <w:gridCol w:w="1150"/>
+        <w:gridCol w:w="2436"/>
+        <w:gridCol w:w="2509"/>
+        <w:gridCol w:w="2903"/>
       </w:tblGrid>
       <w:tr>
         <w:trPr>
-          <w:trHeight w:val="170"/>
+          <w:trHeight w:val="149"/>
         </w:trPr>
         <w:tc>
           <w:tcPr>
-            <w:tcW w:w="9918" w:type="dxa"/>
+            <w:tcW w:w="7933" w:type="dxa"/>
             <w:gridSpan w:val="4"/>
           </w:tcPr>
           <w:p>
@@ -196,11 +212,19 @@
         </w:tc>
         <w:tc>
           <w:tcPr>
-            <w:tcW w:w="3118" w:type="dxa"/>
-          </w:tcPr>
-          <w:p>
-            <w:r>
-              <w:t xml:space="preserve">CC. Nit: </w:t>
+            <w:tcW w:w="2903" w:type="dxa"/>
+          </w:tcPr>
+          <w:p>
+            <w:r>
+              <w:t xml:space="preserve">CC. </w:t>
+            </w:r>
+            <w:proofErr w:type="spellStart"/>
+            <w:r>
+              <w:t>Nit</w:t>
+            </w:r>
+            <w:proofErr w:type="spellEnd"/>
+            <w:r>
+              <w:t xml:space="preserve">: </w:t>
             </w:r>
             <w:r>
               <w:rPr>
@@ -214,11 +238,11 @@
       </w:tr>
       <w:tr>
         <w:trPr>
-          <w:trHeight w:val="170"/>
+          <w:trHeight w:val="149"/>
         </w:trPr>
         <w:tc>
           <w:tcPr>
-            <w:tcW w:w="9918" w:type="dxa"/>
+            <w:tcW w:w="7933" w:type="dxa"/>
             <w:gridSpan w:val="4"/>
           </w:tcPr>
           <w:p>
@@ -244,7 +268,7 @@
         </w:tc>
         <w:tc>
           <w:tcPr>
-            <w:tcW w:w="3118" w:type="dxa"/>
+            <w:tcW w:w="2903" w:type="dxa"/>
           </w:tcPr>
           <w:p>
             <w:r>
@@ -262,11 +286,11 @@
       </w:tr>
       <w:tr>
         <w:trPr>
-          <w:trHeight w:val="170"/>
+          <w:trHeight w:val="149"/>
         </w:trPr>
         <w:tc>
           <w:tcPr>
-            <w:tcW w:w="9918" w:type="dxa"/>
+            <w:tcW w:w="7933" w:type="dxa"/>
             <w:gridSpan w:val="4"/>
           </w:tcPr>
           <w:p>
@@ -287,7 +311,7 @@
         </w:tc>
         <w:tc>
           <w:tcPr>
-            <w:tcW w:w="3118" w:type="dxa"/>
+            <w:tcW w:w="2903" w:type="dxa"/>
           </w:tcPr>
           <w:p>
             <w:r>
@@ -305,11 +329,11 @@
       </w:tr>
       <w:tr>
         <w:trPr>
-          <w:trHeight w:val="170"/>
+          <w:trHeight w:val="149"/>
         </w:trPr>
         <w:tc>
           <w:tcPr>
-            <w:tcW w:w="13036" w:type="dxa"/>
+            <w:tcW w:w="10836" w:type="dxa"/>
             <w:gridSpan w:val="5"/>
           </w:tcPr>
           <w:p>
@@ -319,24 +343,60 @@
               </w:rPr>
             </w:pPr>
             <w:r>
-              <w:t xml:space="preserve">                                                                                       </w:t>
+              <w:t xml:space="preserve">                                                             </w:t>
+            </w:r>
+            <w:r>
+              <w:t xml:space="preserve">          </w:t>
+            </w:r>
+            <w:r>
+              <w:t xml:space="preserve"> </w:t>
             </w:r>
             <w:r>
               <w:rPr>
                 <w:b/>
               </w:rPr>
-              <w:t xml:space="preserve">CONCEPTO                                                                                                                  VALOR                         </w:t>
+              <w:t xml:space="preserve">CONCEPTO                                    </w:t>
+            </w:r>
+            <w:r>
+              <w:rPr>
+                <w:b/>
+              </w:rPr>
+              <w:t xml:space="preserve">                                 </w:t>
+            </w:r>
+            <w:r>
+              <w:rPr>
+                <w:b/>
+              </w:rPr>
+              <w:t xml:space="preserve"> </w:t>
+            </w:r>
+            <w:r>
+              <w:rPr>
+                <w:b/>
+              </w:rPr>
+              <w:t xml:space="preserve">                 </w:t>
+            </w:r>
+            <w:r>
+              <w:rPr>
+                <w:b/>
+              </w:rPr>
+              <w:t xml:space="preserve">VALOR  </w:t>
+            </w:r>
+            <w:r>
+              <w:rPr>
+                <w:b/>
+              </w:rPr>
+              <w:t xml:space="preserve">                                                                                                     </w:t>
             </w:r>
           </w:p>
         </w:tc>
       </w:tr>
       <w:tr>
         <w:trPr>
-          <w:trHeight w:val="3849"/>
+          <w:trHeight w:val="3694"/>
         </w:trPr>
         <w:tc>
           <w:tcPr>
-            <w:tcW w:w="9918" w:type="dxa"/>
+            <w:tcW w:w="7933" w:type="dxa"/>
             <w:gridSpan w:val="4"/>
           </w:tcPr>
           <w:p>
@@ -351,238 +411,238 @@
                 <w:sz w:val="20"/>
                 <w:szCs w:val="20"/>
               </w:rPr>
-              <w:t>Producto 1 - (p1)</w:t>
-            </w:r>
-          </w:p>
-          <w:p>
-            <w:pPr>
-              <w:rPr>
-                <w:sz w:val="20"/>
-                <w:szCs w:val="20"/>
-              </w:rPr>
-            </w:pPr>
-            <w:r>
-              <w:rPr>
-                <w:sz w:val="20"/>
-                <w:szCs w:val="20"/>
-              </w:rPr>
-              <w:t/>
-            </w:r>
-          </w:p>
-          <w:p>
-            <w:pPr>
-              <w:rPr>
-                <w:sz w:val="20"/>
-                <w:szCs w:val="20"/>
-              </w:rPr>
-            </w:pPr>
-            <w:r>
-              <w:rPr>
-                <w:sz w:val="20"/>
-                <w:szCs w:val="20"/>
-              </w:rPr>
-              <w:t/>
-            </w:r>
-          </w:p>
-          <w:p>
-            <w:pPr>
-              <w:rPr>
-                <w:sz w:val="20"/>
-                <w:szCs w:val="20"/>
-              </w:rPr>
-            </w:pPr>
-            <w:r>
-              <w:rPr>
-                <w:sz w:val="20"/>
-                <w:szCs w:val="20"/>
-              </w:rPr>
-              <w:t/>
-            </w:r>
-          </w:p>
-          <w:p>
-            <w:pPr>
-              <w:rPr>
-                <w:sz w:val="20"/>
-                <w:szCs w:val="20"/>
-              </w:rPr>
-            </w:pPr>
-            <w:r>
-              <w:rPr>
-                <w:sz w:val="20"/>
-                <w:szCs w:val="20"/>
-              </w:rPr>
-              <w:t/>
-            </w:r>
-          </w:p>
-          <w:p>
-            <w:pPr>
-              <w:rPr>
-                <w:sz w:val="20"/>
-                <w:szCs w:val="20"/>
-              </w:rPr>
-            </w:pPr>
-            <w:r>
-              <w:rPr>
-                <w:sz w:val="20"/>
-                <w:szCs w:val="20"/>
-              </w:rPr>
-              <w:t/>
-            </w:r>
-          </w:p>
-          <w:p>
-            <w:pPr>
-              <w:rPr>
-                <w:sz w:val="20"/>
-                <w:szCs w:val="20"/>
-              </w:rPr>
-            </w:pPr>
-            <w:r>
-              <w:rPr>
-                <w:sz w:val="20"/>
-                <w:szCs w:val="20"/>
-              </w:rPr>
-              <w:t/>
-            </w:r>
-          </w:p>
-          <w:p>
-            <w:pPr>
-              <w:rPr>
-                <w:sz w:val="20"/>
-                <w:szCs w:val="20"/>
-              </w:rPr>
-            </w:pPr>
-            <w:r>
-              <w:rPr>
-                <w:sz w:val="20"/>
-                <w:szCs w:val="20"/>
-              </w:rPr>
-              <w:t/>
-            </w:r>
-          </w:p>
-          <w:p>
-            <w:pPr>
-              <w:rPr>
-                <w:sz w:val="20"/>
-                <w:szCs w:val="20"/>
-              </w:rPr>
-            </w:pPr>
-            <w:r>
-              <w:rPr>
-                <w:sz w:val="20"/>
-                <w:szCs w:val="20"/>
-              </w:rPr>
-              <w:t/>
-            </w:r>
-          </w:p>
-          <w:p>
-            <w:pPr>
-              <w:rPr>
-                <w:sz w:val="20"/>
-                <w:szCs w:val="20"/>
-              </w:rPr>
-            </w:pPr>
-            <w:r>
-              <w:rPr>
-                <w:sz w:val="20"/>
-                <w:szCs w:val="20"/>
-              </w:rPr>
-              <w:t/>
-            </w:r>
-          </w:p>
-          <w:p>
-            <w:pPr>
-              <w:rPr>
-                <w:sz w:val="20"/>
-                <w:szCs w:val="20"/>
-              </w:rPr>
-            </w:pPr>
-            <w:r>
-              <w:rPr>
-                <w:sz w:val="20"/>
-                <w:szCs w:val="20"/>
-              </w:rPr>
-              <w:t/>
-            </w:r>
-          </w:p>
-          <w:p>
-            <w:pPr>
-              <w:rPr>
-                <w:sz w:val="20"/>
-                <w:szCs w:val="20"/>
-              </w:rPr>
-            </w:pPr>
-            <w:r>
-              <w:rPr>
-                <w:sz w:val="20"/>
-                <w:szCs w:val="20"/>
-              </w:rPr>
-              <w:t/>
-            </w:r>
-          </w:p>
-          <w:p>
-            <w:pPr>
-              <w:rPr>
-                <w:sz w:val="20"/>
-                <w:szCs w:val="20"/>
-              </w:rPr>
-            </w:pPr>
-            <w:r>
-              <w:rPr>
-                <w:sz w:val="20"/>
-                <w:szCs w:val="20"/>
-              </w:rPr>
-              <w:t/>
-            </w:r>
-          </w:p>
-          <w:p>
-            <w:pPr>
-              <w:rPr>
-                <w:sz w:val="20"/>
-                <w:szCs w:val="20"/>
-              </w:rPr>
-            </w:pPr>
-            <w:r>
-              <w:rPr>
-                <w:sz w:val="20"/>
-                <w:szCs w:val="20"/>
-              </w:rPr>
-              <w:t/>
-            </w:r>
-          </w:p>
-          <w:p>
-            <w:pPr>
-              <w:rPr>
-                <w:sz w:val="20"/>
-                <w:szCs w:val="20"/>
-              </w:rPr>
-            </w:pPr>
-            <w:r>
-              <w:rPr>
-                <w:sz w:val="20"/>
-                <w:szCs w:val="20"/>
-              </w:rPr>
-              <w:t/>
-            </w:r>
-          </w:p>
-        </w:tc>
-        <w:tc>
-          <w:tcPr>
-            <w:tcW w:w="3118" w:type="dxa"/>
-          </w:tcPr>
-          <w:p>
-            <w:pPr>
-              <w:jc w:val="center"/>
-              <w:rPr>
-                <w:sz w:val="20"/>
-                <w:szCs w:val="20"/>
-              </w:rPr>
-            </w:pPr>
-            <w:r>
-              <w:rPr>
-                <w:sz w:val="20"/>
-                <w:szCs w:val="20"/>
-              </w:rPr>
-              <w:t>100000</w:t>
+              <w:t>Pantalon 3 - (p4)</w:t>
+            </w:r>
+          </w:p>
+          <w:p>
+            <w:pPr>
+              <w:rPr>
+                <w:sz w:val="20"/>
+                <w:szCs w:val="20"/>
+              </w:rPr>
+            </w:pPr>
+            <w:r>
+              <w:rPr>
+                <w:sz w:val="20"/>
+                <w:szCs w:val="20"/>
+              </w:rPr>
+              <w:t/>
+            </w:r>
+          </w:p>
+          <w:p>
+            <w:pPr>
+              <w:rPr>
+                <w:sz w:val="20"/>
+                <w:szCs w:val="20"/>
+              </w:rPr>
+            </w:pPr>
+            <w:r>
+              <w:rPr>
+                <w:sz w:val="20"/>
+                <w:szCs w:val="20"/>
+              </w:rPr>
+              <w:t/>
+            </w:r>
+          </w:p>
+          <w:p>
+            <w:pPr>
+              <w:rPr>
+                <w:sz w:val="20"/>
+                <w:szCs w:val="20"/>
+              </w:rPr>
+            </w:pPr>
+            <w:r>
+              <w:rPr>
+                <w:sz w:val="20"/>
+                <w:szCs w:val="20"/>
+              </w:rPr>
+              <w:t/>
+            </w:r>
+          </w:p>
+          <w:p>
+            <w:pPr>
+              <w:rPr>
+                <w:sz w:val="20"/>
+                <w:szCs w:val="20"/>
+              </w:rPr>
+            </w:pPr>
+            <w:r>
+              <w:rPr>
+                <w:sz w:val="20"/>
+                <w:szCs w:val="20"/>
+              </w:rPr>
+              <w:t/>
+            </w:r>
+          </w:p>
+          <w:p>
+            <w:pPr>
+              <w:rPr>
+                <w:sz w:val="20"/>
+                <w:szCs w:val="20"/>
+              </w:rPr>
+            </w:pPr>
+            <w:r>
+              <w:rPr>
+                <w:sz w:val="20"/>
+                <w:szCs w:val="20"/>
+              </w:rPr>
+              <w:t/>
+            </w:r>
+          </w:p>
+          <w:p>
+            <w:pPr>
+              <w:rPr>
+                <w:sz w:val="20"/>
+                <w:szCs w:val="20"/>
+              </w:rPr>
+            </w:pPr>
+            <w:r>
+              <w:rPr>
+                <w:sz w:val="20"/>
+                <w:szCs w:val="20"/>
+              </w:rPr>
+              <w:t/>
+            </w:r>
+          </w:p>
+          <w:p>
+            <w:pPr>
+              <w:rPr>
+                <w:sz w:val="20"/>
+                <w:szCs w:val="20"/>
+              </w:rPr>
+            </w:pPr>
+            <w:r>
+              <w:rPr>
+                <w:sz w:val="20"/>
+                <w:szCs w:val="20"/>
+              </w:rPr>
+              <w:t/>
+            </w:r>
+          </w:p>
+          <w:p>
+            <w:pPr>
+              <w:rPr>
+                <w:sz w:val="20"/>
+                <w:szCs w:val="20"/>
+              </w:rPr>
+            </w:pPr>
+            <w:r>
+              <w:rPr>
+                <w:sz w:val="20"/>
+                <w:szCs w:val="20"/>
+              </w:rPr>
+              <w:t/>
+            </w:r>
+          </w:p>
+          <w:p>
+            <w:pPr>
+              <w:rPr>
+                <w:sz w:val="20"/>
+                <w:szCs w:val="20"/>
+              </w:rPr>
+            </w:pPr>
+            <w:r>
+              <w:rPr>
+                <w:sz w:val="20"/>
+                <w:szCs w:val="20"/>
+              </w:rPr>
+              <w:t/>
+            </w:r>
+          </w:p>
+          <w:p>
+            <w:pPr>
+              <w:rPr>
+                <w:sz w:val="20"/>
+                <w:szCs w:val="20"/>
+              </w:rPr>
+            </w:pPr>
+            <w:r>
+              <w:rPr>
+                <w:sz w:val="20"/>
+                <w:szCs w:val="20"/>
+              </w:rPr>
+              <w:t/>
+            </w:r>
+          </w:p>
+          <w:p>
+            <w:pPr>
+              <w:rPr>
+                <w:sz w:val="20"/>
+                <w:szCs w:val="20"/>
+              </w:rPr>
+            </w:pPr>
+            <w:r>
+              <w:rPr>
+                <w:sz w:val="20"/>
+                <w:szCs w:val="20"/>
+              </w:rPr>
+              <w:t/>
+            </w:r>
+          </w:p>
+          <w:p>
+            <w:pPr>
+              <w:rPr>
+                <w:sz w:val="20"/>
+                <w:szCs w:val="20"/>
+              </w:rPr>
+            </w:pPr>
+            <w:r>
+              <w:rPr>
+                <w:sz w:val="20"/>
+                <w:szCs w:val="20"/>
+              </w:rPr>
+              <w:t/>
+            </w:r>
+          </w:p>
+          <w:p>
+            <w:pPr>
+              <w:rPr>
+                <w:sz w:val="20"/>
+                <w:szCs w:val="20"/>
+              </w:rPr>
+            </w:pPr>
+            <w:r>
+              <w:rPr>
+                <w:sz w:val="20"/>
+                <w:szCs w:val="20"/>
+              </w:rPr>
+              <w:t/>
+            </w:r>
+          </w:p>
+          <w:p>
+            <w:pPr>
+              <w:rPr>
+                <w:sz w:val="20"/>
+                <w:szCs w:val="20"/>
+              </w:rPr>
+            </w:pPr>
+            <w:r>
+              <w:rPr>
+                <w:sz w:val="20"/>
+                <w:szCs w:val="20"/>
+              </w:rPr>
+              <w:t/>
+            </w:r>
+          </w:p>
+        </w:tc>
+        <w:tc>
+          <w:tcPr>
+            <w:tcW w:w="2903" w:type="dxa"/>
+          </w:tcPr>
+          <w:p>
+            <w:pPr>
+              <w:jc w:val="center"/>
+              <w:rPr>
+                <w:sz w:val="20"/>
+                <w:szCs w:val="20"/>
+              </w:rPr>
+            </w:pPr>
+            <w:r>
+              <w:rPr>
+                <w:sz w:val="20"/>
+                <w:szCs w:val="20"/>
+              </w:rPr>
+              <w:t>50000</w:t>
             </w:r>
           </w:p>
           <w:p>
@@ -818,7 +878,7 @@
       </w:tr>
       <w:tr>
         <w:trPr>
-          <w:trHeight w:val="170"/>
+          <w:trHeight w:val="177"/>
         </w:trPr>
         <w:tc>
           <w:tcPr>
@@ -826,6 +886,7 @@
           </w:tcPr>
           <w:p>
             <w:pPr>
+              <w:jc w:val="center"/>
               <w:rPr>
                 <w:b/>
               </w:rPr>
@@ -834,37 +895,32 @@
               <w:rPr>
                 <w:b/>
               </w:rPr>
-              <w:t xml:space="preserve">Fecha devolución </w:t>
-            </w:r>
-            <w:r>
+              <w:t>Fecha devolución</w:t>
+            </w:r>
+          </w:p>
+        </w:tc>
+        <w:tc>
+          <w:tcPr>
+            <w:tcW w:w="1150" w:type="dxa"/>
+          </w:tcPr>
+          <w:p>
+            <w:pPr>
+              <w:jc w:val="center"/>
               <w:rPr>
                 <w:b/>
               </w:rPr>
-              <w:t xml:space="preserve">   </w:t>
-            </w:r>
-          </w:p>
-        </w:tc>
-        <w:tc>
-          <w:tcPr>
-            <w:tcW w:w="1418" w:type="dxa"/>
-          </w:tcPr>
-          <w:p>
-            <w:pPr>
+            </w:pPr>
+            <w:r>
               <w:rPr>
                 <w:b/>
               </w:rPr>
-            </w:pPr>
-            <w:r>
-              <w:rPr>
-                <w:b/>
-              </w:rPr>
-              <w:t xml:space="preserve">       Abono </w:t>
-            </w:r>
-          </w:p>
-        </w:tc>
-        <w:tc>
-          <w:tcPr>
-            <w:tcW w:w="6662" w:type="dxa"/>
+              <w:t>Abono</w:t>
+            </w:r>
+          </w:p>
+        </w:tc>
+        <w:tc>
+          <w:tcPr>
+            <w:tcW w:w="4945" w:type="dxa"/>
             <w:gridSpan w:val="2"/>
           </w:tcPr>
           <w:p>
@@ -876,22 +932,27 @@
                 <w:sz w:val="20"/>
                 <w:szCs w:val="20"/>
               </w:rPr>
-              <w:t>60000</w:t>
-            </w:r>
-            <w:r>
-              <w:rPr>
-                <w:sz w:val="20"/>
-                <w:szCs w:val="20"/>
-              </w:rPr>
-              <w:t xml:space="preserve"> - CANCELADO</w:t>
-            </w:r>
-            <w:bookmarkStart w:id="0" w:name="_GoBack"/>
-            <w:bookmarkEnd w:id="0"/>
-          </w:p>
-        </w:tc>
-        <w:tc>
-          <w:tcPr>
-            <w:tcW w:w="3118" w:type="dxa"/>
+              <w:t>10000</w:t>
+            </w:r>
+            <w:r>
+              <w:rPr>
+                <w:sz w:val="20"/>
+                <w:szCs w:val="20"/>
+              </w:rPr>
+              <w:t xml:space="preserve"> - </w:t>
+            </w:r>
+            <w:r>
+              <w:rPr>
+                <w:sz w:val="20"/>
+                <w:szCs w:val="20"/>
+              </w:rPr>
+              <w:t>CANCELADO</w:t>
+            </w:r>
+          </w:p>
+        </w:tc>
+        <w:tc>
+          <w:tcPr>
+            <w:tcW w:w="2903" w:type="dxa"/>
           </w:tcPr>
           <w:p>
             <w:pPr>
@@ -911,25 +972,28 @@
       </w:tr>
       <w:tr>
         <w:trPr>
-          <w:trHeight w:val="170"/>
+          <w:trHeight w:val="149"/>
         </w:trPr>
         <w:tc>
           <w:tcPr>
             <w:tcW w:w="1838" w:type="dxa"/>
           </w:tcPr>
           <w:p>
-            <w:r>
-              <w:rPr>
-                <w:sz w:val="20"/>
-                <w:szCs w:val="20"/>
-              </w:rPr>
-              <w:t>2018-11-28</w:t>
-            </w:r>
-          </w:p>
-        </w:tc>
-        <w:tc>
-          <w:tcPr>
-            <w:tcW w:w="1418" w:type="dxa"/>
+            <w:pPr>
+              <w:jc w:val="center"/>
+            </w:pPr>
+            <w:r>
+              <w:rPr>
+                <w:sz w:val="20"/>
+                <w:szCs w:val="20"/>
+              </w:rPr>
+              <w:t>2019-02-27</w:t>
+            </w:r>
+          </w:p>
+        </w:tc>
+        <w:tc>
+          <w:tcPr>
+            <w:tcW w:w="1150" w:type="dxa"/>
           </w:tcPr>
           <w:p>
             <w:pPr>
@@ -948,7 +1012,7 @@
         </w:tc>
         <w:tc>
           <w:tcPr>
-            <w:tcW w:w="6662" w:type="dxa"/>
+            <w:tcW w:w="4945" w:type="dxa"/>
             <w:gridSpan w:val="2"/>
           </w:tcPr>
           <w:p>
@@ -966,29 +1030,29 @@
         </w:tc>
         <w:tc>
           <w:tcPr>
-            <w:tcW w:w="3118" w:type="dxa"/>
-          </w:tcPr>
-          <w:p>
-            <w:pPr>
-              <w:jc w:val="center"/>
-            </w:pPr>
-            <w:r>
-              <w:rPr>
-                <w:sz w:val="20"/>
-                <w:szCs w:val="20"/>
-              </w:rPr>
-              <w:t>100000</w:t>
+            <w:tcW w:w="2903" w:type="dxa"/>
+          </w:tcPr>
+          <w:p>
+            <w:pPr>
+              <w:jc w:val="center"/>
+            </w:pPr>
+            <w:r>
+              <w:rPr>
+                <w:sz w:val="20"/>
+                <w:szCs w:val="20"/>
+              </w:rPr>
+              <w:t>50000</w:t>
             </w:r>
           </w:p>
         </w:tc>
       </w:tr>
       <w:tr>
         <w:trPr>
-          <w:trHeight w:val="170"/>
+          <w:trHeight w:val="149"/>
         </w:trPr>
         <w:tc>
           <w:tcPr>
-            <w:tcW w:w="6518" w:type="dxa"/>
+            <w:tcW w:w="5424" w:type="dxa"/>
             <w:gridSpan w:val="3"/>
           </w:tcPr>
           <w:p>
@@ -999,7 +1063,7 @@
         </w:tc>
         <w:tc>
           <w:tcPr>
-            <w:tcW w:w="6518" w:type="dxa"/>
+            <w:tcW w:w="5412" w:type="dxa"/>
             <w:gridSpan w:val="2"/>
           </w:tcPr>
           <w:p>
@@ -1011,18 +1075,18 @@
       </w:tr>
       <w:tr>
         <w:trPr>
-          <w:trHeight w:val="992"/>
+          <w:trHeight w:val="632"/>
         </w:trPr>
         <w:tc>
           <w:tcPr>
-            <w:tcW w:w="6518" w:type="dxa"/>
+            <w:tcW w:w="5424" w:type="dxa"/>
             <w:gridSpan w:val="3"/>
           </w:tcPr>
           <w:p/>
         </w:tc>
         <w:tc>
           <w:tcPr>
-            <w:tcW w:w="6518" w:type="dxa"/>
+            <w:tcW w:w="5412" w:type="dxa"/>
             <w:gridSpan w:val="2"/>
           </w:tcPr>
           <w:p>
@@ -1050,12 +1114,28 @@
           <w:szCs w:val="12"/>
         </w:rPr>
       </w:pPr>
+      <w:bookmarkStart w:id="0" w:name="_GoBack"/>
+      <w:bookmarkEnd w:id="0"/>
       <w:r>
         <w:rPr>
           <w:sz w:val="12"/>
           <w:szCs w:val="12"/>
         </w:rPr>
-        <w:t xml:space="preserve">ALMACEN TEQUENDAMA: se reserva el derecho de retener el deposito cuando la prenda sea devuelta en condiciones anormales que impida ser usada nuevamente, como roturas, manchas rebeldes a la lavandería, etc. </w:t>
+        <w:t xml:space="preserve">ALMACEN TEQUENDAMA: se reserva el derecho de retener el </w:t>
+      </w:r>
+      <w:r>
+        <w:rPr>
+          <w:sz w:val="12"/>
+          <w:szCs w:val="12"/>
+        </w:rPr>
+        <w:t>depósito</w:t>
+      </w:r>
+      <w:r>
+        <w:rPr>
+          <w:sz w:val="12"/>
+          <w:szCs w:val="12"/>
+        </w:rPr>
+        <w:t xml:space="preserve"> cuando la prenda sea devuelta en condiciones anormales que impida ser usada nuevamente, como roturas, manchas rebeldes a la lavandería, etc. </w:t>
       </w:r>
     </w:p>
     <w:p>
@@ -1126,8 +1206,8 @@
       </w:r>
     </w:p>
     <w:sectPr>
-      <w:pgSz w:w="15840" w:h="12240" w:orient="landscape"/>
-      <w:pgMar w:top="1701" w:right="1417" w:bottom="1701" w:left="1417" w:header="708" w:footer="708" w:gutter="0"/>
+      <w:pgSz w:w="12240" w:h="15840"/>
+      <w:pgMar w:top="720" w:right="720" w:bottom="720" w:left="720" w:header="708" w:footer="708" w:gutter="0"/>
       <w:cols w:space="708"/>
       <w:docGrid w:linePitch="360"/>
     </w:sectPr>
@@ -1136,7 +1216,7 @@
 </file>
 
 <file path=word/endnotes.xml><?xml version="1.0" encoding="utf-8"?>
-<w:endnotes xmlns:wpc="http://schemas.microsoft.com/office/word/2010/wordprocessingCanvas" xmlns:mc="http://schemas.openxmlformats.org/markup-compatibility/2006" xmlns:o="urn:schemas-microsoft-com:office:office" xmlns:r="http://schemas.openxmlformats.org/officeDocument/2006/relationships" xmlns:m="http://schemas.openxmlformats.org/officeDocument/2006/math" xmlns:v="urn:schemas-microsoft-com:vml" xmlns:wp14="http://schemas.microsoft.com/office/word/2010/wordprocessingDrawing" xmlns:wp="http://schemas.openxmlformats.org/drawingml/2006/wordprocessingDrawing" xmlns:w10="urn:schemas-microsoft-com:office:word" xmlns:w="http://schemas.openxmlformats.org/wordprocessingml/2006/main" xmlns:w14="http://schemas.microsoft.com/office/word/2010/wordml" xmlns:w15="http://schemas.microsoft.com/office/word/2012/wordml" xmlns:wpg="http://schemas.microsoft.com/office/word/2010/wordprocessingGroup" xmlns:wpi="http://schemas.microsoft.com/office/word/2010/wordprocessingInk" xmlns:wne="http://schemas.microsoft.com/office/word/2006/wordml" xmlns:wps="http://schemas.microsoft.com/office/word/2010/wordprocessingShape" mc:Ignorable="w14 w15 wp14">
+<w:endnotes xmlns:wpc="http://schemas.microsoft.com/office/word/2010/wordprocessingCanvas" xmlns:cx="http://schemas.microsoft.com/office/drawing/2014/chartex" xmlns:cx1="http://schemas.microsoft.com/office/drawing/2015/9/8/chartex" xmlns:cx2="http://schemas.microsoft.com/office/drawing/2015/10/21/chartex" xmlns:cx3="http://schemas.microsoft.com/office/drawing/2016/5/9/chartex" xmlns:cx4="http://schemas.microsoft.com/office/drawing/2016/5/10/chartex" xmlns:cx5="http://schemas.microsoft.com/office/drawing/2016/5/11/chartex" xmlns:cx6="http://schemas.microsoft.com/office/drawing/2016/5/12/chartex" xmlns:cx7="http://schemas.microsoft.com/office/drawing/2016/5/13/chartex" xmlns:cx8="http://schemas.microsoft.com/office/drawing/2016/5/14/chartex" xmlns:mc="http://schemas.openxmlformats.org/markup-compatibility/2006" xmlns:aink="http://schemas.microsoft.com/office/drawing/2016/ink" xmlns:am3d="http://schemas.microsoft.com/office/drawing/2017/model3d" xmlns:o="urn:schemas-microsoft-com:office:office" xmlns:r="http://schemas.openxmlformats.org/officeDocument/2006/relationships" xmlns:m="http://schemas.openxmlformats.org/officeDocument/2006/math" xmlns:v="urn:schemas-microsoft-com:vml" xmlns:wp14="http://schemas.microsoft.com/office/word/2010/wordprocessingDrawing" xmlns:wp="http://schemas.openxmlformats.org/drawingml/2006/wordprocessingDrawing" xmlns:w10="urn:schemas-microsoft-com:office:word" xmlns:w="http://schemas.openxmlformats.org/wordprocessingml/2006/main" xmlns:w14="http://schemas.microsoft.com/office/word/2010/wordml" xmlns:w15="http://schemas.microsoft.com/office/word/2012/wordml" xmlns:w16cid="http://schemas.microsoft.com/office/word/2016/wordml/cid" xmlns:w16se="http://schemas.microsoft.com/office/word/2015/wordml/symex" xmlns:wpg="http://schemas.microsoft.com/office/word/2010/wordprocessingGroup" xmlns:wpi="http://schemas.microsoft.com/office/word/2010/wordprocessingInk" xmlns:wne="http://schemas.microsoft.com/office/word/2006/wordml" xmlns:wps="http://schemas.microsoft.com/office/word/2010/wordprocessingShape" mc:Ignorable="w14 w15 w16se w16cid wp14">
   <w:endnote w:type="separator" w:id="-1">
     <w:p>
       <w:pPr>
@@ -1161,7 +1241,7 @@
 </file>
 
 <file path=word/footnotes.xml><?xml version="1.0" encoding="utf-8"?>
-<w:footnotes xmlns:wpc="http://schemas.microsoft.com/office/word/2010/wordprocessingCanvas" xmlns:mc="http://schemas.openxmlformats.org/markup-compatibility/2006" xmlns:o="urn:schemas-microsoft-com:office:office" xmlns:r="http://schemas.openxmlformats.org/officeDocument/2006/relationships" xmlns:m="http://schemas.openxmlformats.org/officeDocument/2006/math" xmlns:v="urn:schemas-microsoft-com:vml" xmlns:wp14="http://schemas.microsoft.com/office/word/2010/wordprocessingDrawing" xmlns:wp="http://schemas.openxmlformats.org/drawingml/2006/wordprocessingDrawing" xmlns:w10="urn:schemas-microsoft-com:office:word" xmlns:w="http://schemas.openxmlformats.org/wordprocessingml/2006/main" xmlns:w14="http://schemas.microsoft.com/office/word/2010/wordml" xmlns:w15="http://schemas.microsoft.com/office/word/2012/wordml" xmlns:wpg="http://schemas.microsoft.com/office/word/2010/wordprocessingGroup" xmlns:wpi="http://schemas.microsoft.com/office/word/2010/wordprocessingInk" xmlns:wne="http://schemas.microsoft.com/office/word/2006/wordml" xmlns:wps="http://schemas.microsoft.com/office/word/2010/wordprocessingShape" mc:Ignorable="w14 w15 wp14">
+<w:footnotes xmlns:wpc="http://schemas.microsoft.com/office/word/2010/wordprocessingCanvas" xmlns:cx="http://schemas.microsoft.com/office/drawing/2014/chartex" xmlns:cx1="http://schemas.microsoft.com/office/drawing/2015/9/8/chartex" xmlns:cx2="http://schemas.microsoft.com/office/drawing/2015/10/21/chartex" xmlns:cx3="http://schemas.microsoft.com/office/drawing/2016/5/9/chartex" xmlns:cx4="http://schemas.microsoft.com/office/drawing/2016/5/10/chartex" xmlns:cx5="http://schemas.microsoft.com/office/drawing/2016/5/11/chartex" xmlns:cx6="http://schemas.microsoft.com/office/drawing/2016/5/12/chartex" xmlns:cx7="http://schemas.microsoft.com/office/drawing/2016/5/13/chartex" xmlns:cx8="http://schemas.microsoft.com/office/drawing/2016/5/14/chartex" xmlns:mc="http://schemas.openxmlformats.org/markup-compatibility/2006" xmlns:aink="http://schemas.microsoft.com/office/drawing/2016/ink" xmlns:am3d="http://schemas.microsoft.com/office/drawing/2017/model3d" xmlns:o="urn:schemas-microsoft-com:office:office" xmlns:r="http://schemas.openxmlformats.org/officeDocument/2006/relationships" xmlns:m="http://schemas.openxmlformats.org/officeDocument/2006/math" xmlns:v="urn:schemas-microsoft-com:vml" xmlns:wp14="http://schemas.microsoft.com/office/word/2010/wordprocessingDrawing" xmlns:wp="http://schemas.openxmlformats.org/drawingml/2006/wordprocessingDrawing" xmlns:w10="urn:schemas-microsoft-com:office:word" xmlns:w="http://schemas.openxmlformats.org/wordprocessingml/2006/main" xmlns:w14="http://schemas.microsoft.com/office/word/2010/wordml" xmlns:w15="http://schemas.microsoft.com/office/word/2012/wordml" xmlns:w16cid="http://schemas.microsoft.com/office/word/2016/wordml/cid" xmlns:w16se="http://schemas.microsoft.com/office/word/2015/wordml/symex" xmlns:wpg="http://schemas.microsoft.com/office/word/2010/wordprocessingGroup" xmlns:wpi="http://schemas.microsoft.com/office/word/2010/wordprocessingInk" xmlns:wne="http://schemas.microsoft.com/office/word/2006/wordml" xmlns:wps="http://schemas.microsoft.com/office/word/2010/wordprocessingShape" mc:Ignorable="w14 w15 w16se w16cid wp14">
   <w:footnote w:type="separator" w:id="-1">
     <w:p>
       <w:pPr>
@@ -1186,7 +1266,7 @@
 </file>
 
 <file path=word/styles.xml><?xml version="1.0" encoding="utf-8"?>
-<w:styles xmlns:mc="http://schemas.openxmlformats.org/markup-compatibility/2006" xmlns:r="http://schemas.openxmlformats.org/officeDocument/2006/relationships" xmlns:w="http://schemas.openxmlformats.org/wordprocessingml/2006/main" xmlns:w14="http://schemas.microsoft.com/office/word/2010/wordml" xmlns:w15="http://schemas.microsoft.com/office/word/2012/wordml" mc:Ignorable="w14 w15">
+<w:styles xmlns:mc="http://schemas.openxmlformats.org/markup-compatibility/2006" xmlns:r="http://schemas.openxmlformats.org/officeDocument/2006/relationships" xmlns:w="http://schemas.openxmlformats.org/wordprocessingml/2006/main" xmlns:w14="http://schemas.microsoft.com/office/word/2010/wordml" xmlns:w15="http://schemas.microsoft.com/office/word/2012/wordml" xmlns:w16cid="http://schemas.microsoft.com/office/word/2016/wordml/cid" xmlns:w16se="http://schemas.microsoft.com/office/word/2015/wordml/symex" mc:Ignorable="w14 w15 w16se w16cid">
   <w:docDefaults>
     <w:rPrDefault>
       <w:rPr>
@@ -1202,7 +1282,7 @@
       </w:pPr>
     </w:pPrDefault>
   </w:docDefaults>
-  <w:latentStyles w:defLockedState="0" w:defUIPriority="99" w:defSemiHidden="0" w:defUnhideWhenUsed="0" w:defQFormat="0" w:count="371">
+  <w:latentStyles w:defLockedState="0" w:defUIPriority="99" w:defSemiHidden="0" w:defUnhideWhenUsed="0" w:defQFormat="0" w:count="375">
     <w:lsdException w:name="Normal" w:uiPriority="0" w:qFormat="1"/>
     <w:lsdException w:name="heading 1" w:uiPriority="9" w:qFormat="1"/>
     <w:lsdException w:name="heading 2" w:semiHidden="1" w:uiPriority="9" w:unhideWhenUsed="1" w:qFormat="1"/>
@@ -1574,6 +1654,10 @@
     <w:lsdException w:name="List Table 5 Dark Accent 6" w:uiPriority="50"/>
     <w:lsdException w:name="List Table 6 Colorful Accent 6" w:uiPriority="51"/>
     <w:lsdException w:name="List Table 7 Colorful Accent 6" w:uiPriority="52"/>
+    <w:lsdException w:name="Mention" w:semiHidden="1" w:unhideWhenUsed="1"/>
+    <w:lsdException w:name="Smart Hyperlink" w:semiHidden="1" w:unhideWhenUsed="1"/>
+    <w:lsdException w:name="Hashtag" w:semiHidden="1" w:unhideWhenUsed="1"/>
+    <w:lsdException w:name="Unresolved Mention" w:semiHidden="1" w:unhideWhenUsed="1"/>
   </w:latentStyles>
   <w:style w:type="paragraph" w:default="1" w:styleId="Normal">
     <w:name w:val="Normal"/>
@@ -1942,4 +2026,16 @@
     </a:ext>
   </a:extLst>
 </a:theme>
+</file>
+
+<file path=customXml/item1.xml><?xml version="1.0" encoding="utf-8"?>
+<b:Sources xmlns:b="http://schemas.openxmlformats.org/officeDocument/2006/bibliography" xmlns="http://schemas.openxmlformats.org/officeDocument/2006/bibliography" SelectedStyle="\APASixthEditionOfficeOnline.xsl" StyleName="APA" Version="6"/>
+</file>
+
+<file path=customXml/itemProps1.xml><?xml version="1.0" encoding="utf-8"?>
+<ds:datastoreItem xmlns:ds="http://schemas.openxmlformats.org/officeDocument/2006/customXml" ds:itemID="{7AD67487-EEC7-4AD1-B1BE-ABB602FDFAEB}">
+  <ds:schemaRefs>
+    <ds:schemaRef ds:uri="http://schemas.openxmlformats.org/officeDocument/2006/bibliography"/>
+  </ds:schemaRefs>
+</ds:datastoreItem>
 </file>
</xml_diff>

<commit_message>
primer abono aparece en historial abonos
</commit_message>
<xml_diff>
--- a/public/ReciboGenerado.docx
+++ b/public/ReciboGenerado.docx
@@ -35,7 +35,7 @@
               <w:jc w:val="center"/>
             </w:pPr>
             <w:r>
-              <w:t>No.  120</w:t>
+              <w:t>No.  124</w:t>
             </w:r>
           </w:p>
         </w:tc>
@@ -67,7 +67,7 @@
                 <w:sz w:val="20"/>
                 <w:szCs w:val="20"/>
               </w:rPr>
-              <w:t>2019-02-26</w:t>
+              <w:t>2019-02-27</w:t>
             </w:r>
           </w:p>
         </w:tc>
@@ -99,7 +99,7 @@
                 <w:sz w:val="20"/>
                 <w:szCs w:val="20"/>
               </w:rPr>
-              <w:t>2019-02-26</w:t>
+              <w:t>2019-02-27</w:t>
             </w:r>
           </w:p>
         </w:tc>
@@ -932,7 +932,7 @@
                 <w:sz w:val="20"/>
                 <w:szCs w:val="20"/>
               </w:rPr>
-              <w:t>10000</w:t>
+              <w:t>29997</w:t>
             </w:r>
             <w:r>
               <w:rPr>
@@ -987,7 +987,7 @@
                 <w:sz w:val="20"/>
                 <w:szCs w:val="20"/>
               </w:rPr>
-              <w:t>2019-02-27</w:t>
+              <w:t>2019-02-28</w:t>
             </w:r>
           </w:p>
         </w:tc>
@@ -1024,7 +1024,7 @@
                 <w:sz w:val="20"/>
                 <w:szCs w:val="20"/>
               </w:rPr>
-              <w:t>40000</w:t>
+              <w:t>20000</w:t>
             </w:r>
           </w:p>
         </w:tc>
@@ -1041,7 +1041,7 @@
                 <w:sz w:val="20"/>
                 <w:szCs w:val="20"/>
               </w:rPr>
-              <w:t>50000</w:t>
+              <w:t>49997</w:t>
             </w:r>
           </w:p>
         </w:tc>

</xml_diff>

<commit_message>
muestra ya el porciento del descuento si lo hay
</commit_message>
<xml_diff>
--- a/public/ReciboGenerado.docx
+++ b/public/ReciboGenerado.docx
@@ -35,7 +35,7 @@
               <w:jc w:val="center"/>
             </w:pPr>
             <w:r>
-              <w:t>No.  124</w:t>
+              <w:t>No.  129</w:t>
             </w:r>
           </w:p>
         </w:tc>
@@ -67,7 +67,7 @@
                 <w:sz w:val="20"/>
                 <w:szCs w:val="20"/>
               </w:rPr>
-              <w:t>2019-02-27</w:t>
+              <w:t>2019-02-28</w:t>
             </w:r>
           </w:p>
         </w:tc>
@@ -99,7 +99,7 @@
                 <w:sz w:val="20"/>
                 <w:szCs w:val="20"/>
               </w:rPr>
-              <w:t>2019-02-27</w:t>
+              <w:t>2019-02-28</w:t>
             </w:r>
           </w:p>
         </w:tc>
@@ -206,7 +206,7 @@
                 <w:sz w:val="20"/>
                 <w:szCs w:val="20"/>
               </w:rPr>
-              <w:t>Pepito Perez</w:t>
+              <w:t>Diego Gallardo</w:t>
             </w:r>
           </w:p>
         </w:tc>
@@ -262,7 +262,7 @@
                 <w:sz w:val="20"/>
                 <w:szCs w:val="20"/>
               </w:rPr>
-              <w:t>Barrio Centenario</w:t>
+              <w:t>cra 1 # 23-4</w:t>
             </w:r>
           </w:p>
         </w:tc>
@@ -279,7 +279,7 @@
                 <w:sz w:val="20"/>
                 <w:szCs w:val="20"/>
               </w:rPr>
-              <w:t>3203259689</w:t>
+              <w:t>320556657</w:t>
             </w:r>
           </w:p>
         </w:tc>
@@ -305,7 +305,7 @@
                 <w:sz w:val="20"/>
                 <w:szCs w:val="20"/>
               </w:rPr>
-              <w:t>nadie</w:t>
+              <w:t>Nadie</w:t>
             </w:r>
           </w:p>
         </w:tc>
@@ -322,7 +322,7 @@
                 <w:sz w:val="20"/>
                 <w:szCs w:val="20"/>
               </w:rPr>
-              <w:t>34342234234</w:t>
+              <w:t>320254544</w:t>
             </w:r>
           </w:p>
         </w:tc>
@@ -411,7 +411,7 @@
                 <w:sz w:val="20"/>
                 <w:szCs w:val="20"/>
               </w:rPr>
-              <w:t>Pantalon 3 - (p4)</w:t>
+              <w:t>(p5) - Producto 5</w:t>
             </w:r>
           </w:p>
           <w:p>
@@ -932,7 +932,7 @@
                 <w:sz w:val="20"/>
                 <w:szCs w:val="20"/>
               </w:rPr>
-              <w:t>29997</w:t>
+              <w:t>0</w:t>
             </w:r>
             <w:r>
               <w:rPr>
@@ -987,7 +987,7 @@
                 <w:sz w:val="20"/>
                 <w:szCs w:val="20"/>
               </w:rPr>
-              <w:t>2019-02-28</w:t>
+              <w:t>2019-03-01</w:t>
             </w:r>
           </w:p>
         </w:tc>
@@ -1024,7 +1024,7 @@
                 <w:sz w:val="20"/>
                 <w:szCs w:val="20"/>
               </w:rPr>
-              <w:t>20000</w:t>
+              <w:t>42500</w:t>
             </w:r>
           </w:p>
         </w:tc>
@@ -1041,7 +1041,7 @@
                 <w:sz w:val="20"/>
                 <w:szCs w:val="20"/>
               </w:rPr>
-              <w:t>49997</w:t>
+              <w:t>42500 ( %15)</w:t>
             </w:r>
           </w:p>
         </w:tc>

</xml_diff>

<commit_message>
total ventas agregado en cierre
</commit_message>
<xml_diff>
--- a/public/ReciboGenerado.docx
+++ b/public/ReciboGenerado.docx
@@ -35,7 +35,7 @@
               <w:jc w:val="center"/>
             </w:pPr>
             <w:r>
-              <w:t>No.  131</w:t>
+              <w:t>No.  132</w:t>
             </w:r>
           </w:p>
         </w:tc>
@@ -67,7 +67,7 @@
                 <w:sz w:val="20"/>
                 <w:szCs w:val="20"/>
               </w:rPr>
-              <w:t>2019-03-01</w:t>
+              <w:t>2019-03-17</w:t>
             </w:r>
           </w:p>
         </w:tc>
@@ -99,7 +99,7 @@
                 <w:sz w:val="20"/>
                 <w:szCs w:val="20"/>
               </w:rPr>
-              <w:t>2019-03-01</w:t>
+              <w:t>2019-03-17</w:t>
             </w:r>
           </w:p>
         </w:tc>
@@ -426,7 +426,7 @@
                 <w:sz w:val="20"/>
                 <w:szCs w:val="20"/>
               </w:rPr>
-              <w:t/>
+              <w:t>(p5) - Producto 5</w:t>
             </w:r>
           </w:p>
           <w:p>
@@ -658,7 +658,7 @@
                 <w:sz w:val="20"/>
                 <w:szCs w:val="20"/>
               </w:rPr>
-              <w:t/>
+              <w:t>50000</w:t>
             </w:r>
           </w:p>
           <w:p>
@@ -932,7 +932,7 @@
                 <w:sz w:val="20"/>
                 <w:szCs w:val="20"/>
               </w:rPr>
-              <w:t>0</w:t>
+              <w:t>10000</w:t>
             </w:r>
             <w:r>
               <w:rPr>
@@ -987,7 +987,7 @@
                 <w:sz w:val="20"/>
                 <w:szCs w:val="20"/>
               </w:rPr>
-              <w:t>2019-03-02</w:t>
+              <w:t>2019-03-18</w:t>
             </w:r>
           </w:p>
         </w:tc>
@@ -1024,7 +1024,7 @@
                 <w:sz w:val="20"/>
                 <w:szCs w:val="20"/>
               </w:rPr>
-              <w:t>50000</w:t>
+              <w:t>90000</w:t>
             </w:r>
           </w:p>
         </w:tc>
@@ -1041,7 +1041,7 @@
                 <w:sz w:val="20"/>
                 <w:szCs w:val="20"/>
               </w:rPr>
-              <w:t>50000</w:t>
+              <w:t>100000</w:t>
             </w:r>
           </w:p>
         </w:tc>

</xml_diff>

<commit_message>
compromiso diferente a 3 días
</commit_message>
<xml_diff>
--- a/public/ReciboGenerado.docx
+++ b/public/ReciboGenerado.docx
@@ -35,7 +35,7 @@
               <w:jc w:val="center"/>
             </w:pPr>
             <w:r>
-              <w:t>No.  132</w:t>
+              <w:t>No.  133</w:t>
             </w:r>
           </w:p>
         </w:tc>
@@ -67,7 +67,7 @@
                 <w:sz w:val="20"/>
                 <w:szCs w:val="20"/>
               </w:rPr>
-              <w:t>2019-03-17</w:t>
+              <w:t>2019-03-20</w:t>
             </w:r>
           </w:p>
         </w:tc>
@@ -99,7 +99,7 @@
                 <w:sz w:val="20"/>
                 <w:szCs w:val="20"/>
               </w:rPr>
-              <w:t>2019-03-17</w:t>
+              <w:t>2019-03-20</w:t>
             </w:r>
           </w:p>
         </w:tc>
@@ -411,22 +411,22 @@
                 <w:sz w:val="20"/>
                 <w:szCs w:val="20"/>
               </w:rPr>
-              <w:t>(p4) - Pantalon 3</w:t>
-            </w:r>
-          </w:p>
-          <w:p>
-            <w:pPr>
-              <w:rPr>
-                <w:sz w:val="20"/>
-                <w:szCs w:val="20"/>
-              </w:rPr>
-            </w:pPr>
-            <w:r>
-              <w:rPr>
-                <w:sz w:val="20"/>
-                <w:szCs w:val="20"/>
-              </w:rPr>
-              <w:t>(p5) - Producto 5</w:t>
+              <w:t>(p1) - Producto 1</w:t>
+            </w:r>
+          </w:p>
+          <w:p>
+            <w:pPr>
+              <w:rPr>
+                <w:sz w:val="20"/>
+                <w:szCs w:val="20"/>
+              </w:rPr>
+            </w:pPr>
+            <w:r>
+              <w:rPr>
+                <w:sz w:val="20"/>
+                <w:szCs w:val="20"/>
+              </w:rPr>
+              <w:t/>
             </w:r>
           </w:p>
           <w:p>
@@ -642,23 +642,23 @@
                 <w:sz w:val="20"/>
                 <w:szCs w:val="20"/>
               </w:rPr>
-              <w:t>50000</w:t>
-            </w:r>
-          </w:p>
-          <w:p>
-            <w:pPr>
-              <w:jc w:val="center"/>
-              <w:rPr>
-                <w:sz w:val="20"/>
-                <w:szCs w:val="20"/>
-              </w:rPr>
-            </w:pPr>
-            <w:r>
-              <w:rPr>
-                <w:sz w:val="20"/>
-                <w:szCs w:val="20"/>
-              </w:rPr>
-              <w:t>50000</w:t>
+              <w:t>100000</w:t>
+            </w:r>
+          </w:p>
+          <w:p>
+            <w:pPr>
+              <w:jc w:val="center"/>
+              <w:rPr>
+                <w:sz w:val="20"/>
+                <w:szCs w:val="20"/>
+              </w:rPr>
+            </w:pPr>
+            <w:r>
+              <w:rPr>
+                <w:sz w:val="20"/>
+                <w:szCs w:val="20"/>
+              </w:rPr>
+              <w:t/>
             </w:r>
           </w:p>
           <w:p>
@@ -932,7 +932,7 @@
                 <w:sz w:val="20"/>
                 <w:szCs w:val="20"/>
               </w:rPr>
-              <w:t>10000</w:t>
+              <w:t>20000</w:t>
             </w:r>
             <w:r>
               <w:rPr>
@@ -987,7 +987,7 @@
                 <w:sz w:val="20"/>
                 <w:szCs w:val="20"/>
               </w:rPr>
-              <w:t>2019-03-18</w:t>
+              <w:t>2019-03-21</w:t>
             </w:r>
           </w:p>
         </w:tc>
@@ -1024,7 +1024,7 @@
                 <w:sz w:val="20"/>
                 <w:szCs w:val="20"/>
               </w:rPr>
-              <w:t>90000</w:t>
+              <w:t>80000</w:t>
             </w:r>
           </w:p>
         </w:tc>

</xml_diff>

<commit_message>
ajustes edgar 9 de mayo
</commit_message>
<xml_diff>
--- a/public/ReciboGenerado.docx
+++ b/public/ReciboGenerado.docx
@@ -35,7 +35,7 @@
               <w:jc w:val="center"/>
             </w:pPr>
             <w:r>
-              <w:t>No.  136</w:t>
+              <w:t>No.  138</w:t>
             </w:r>
           </w:p>
         </w:tc>
@@ -67,7 +67,7 @@
                 <w:sz w:val="20"/>
                 <w:szCs w:val="20"/>
               </w:rPr>
-              <w:t>2019-04-26</w:t>
+              <w:t>2019-05-09</w:t>
             </w:r>
           </w:p>
         </w:tc>
@@ -99,7 +99,7 @@
                 <w:sz w:val="20"/>
                 <w:szCs w:val="20"/>
               </w:rPr>
-              <w:t>2019-04-24</w:t>
+              <w:t>2019-05-09</w:t>
             </w:r>
           </w:p>
         </w:tc>
@@ -411,21 +411,6 @@
                 <w:sz w:val="20"/>
                 <w:szCs w:val="20"/>
               </w:rPr>
-              <w:t>(p1) - Producto 1</w:t>
-            </w:r>
-          </w:p>
-          <w:p>
-            <w:pPr>
-              <w:rPr>
-                <w:sz w:val="20"/>
-                <w:szCs w:val="20"/>
-              </w:rPr>
-            </w:pPr>
-            <w:r>
-              <w:rPr>
-                <w:sz w:val="20"/>
-                <w:szCs w:val="20"/>
-              </w:rPr>
               <w:t>(P2) - Producto 2</w:t>
             </w:r>
           </w:p>
@@ -441,37 +426,52 @@
                 <w:sz w:val="20"/>
                 <w:szCs w:val="20"/>
               </w:rPr>
-              <w:t>(p3) - Producto 3</w:t>
-            </w:r>
-          </w:p>
-          <w:p>
-            <w:pPr>
-              <w:rPr>
-                <w:sz w:val="20"/>
-                <w:szCs w:val="20"/>
-              </w:rPr>
-            </w:pPr>
-            <w:r>
-              <w:rPr>
-                <w:sz w:val="20"/>
-                <w:szCs w:val="20"/>
-              </w:rPr>
-              <w:t>(p4) - Pantalon 3</w:t>
-            </w:r>
-          </w:p>
-          <w:p>
-            <w:pPr>
-              <w:rPr>
-                <w:sz w:val="20"/>
-                <w:szCs w:val="20"/>
-              </w:rPr>
-            </w:pPr>
-            <w:r>
-              <w:rPr>
-                <w:sz w:val="20"/>
-                <w:szCs w:val="20"/>
-              </w:rPr>
-              <w:t>(p5) - Producto 5</w:t>
+              <w:t/>
+            </w:r>
+          </w:p>
+          <w:p>
+            <w:pPr>
+              <w:rPr>
+                <w:sz w:val="20"/>
+                <w:szCs w:val="20"/>
+              </w:rPr>
+            </w:pPr>
+            <w:r>
+              <w:rPr>
+                <w:sz w:val="20"/>
+                <w:szCs w:val="20"/>
+              </w:rPr>
+              <w:t/>
+            </w:r>
+          </w:p>
+          <w:p>
+            <w:pPr>
+              <w:rPr>
+                <w:sz w:val="20"/>
+                <w:szCs w:val="20"/>
+              </w:rPr>
+            </w:pPr>
+            <w:r>
+              <w:rPr>
+                <w:sz w:val="20"/>
+                <w:szCs w:val="20"/>
+              </w:rPr>
+              <w:t/>
+            </w:r>
+          </w:p>
+          <w:p>
+            <w:pPr>
+              <w:rPr>
+                <w:sz w:val="20"/>
+                <w:szCs w:val="20"/>
+              </w:rPr>
+            </w:pPr>
+            <w:r>
+              <w:rPr>
+                <w:sz w:val="20"/>
+                <w:szCs w:val="20"/>
+              </w:rPr>
+              <w:t/>
             </w:r>
           </w:p>
           <w:p>
@@ -642,22 +642,6 @@
                 <w:sz w:val="20"/>
                 <w:szCs w:val="20"/>
               </w:rPr>
-              <w:t>100000</w:t>
-            </w:r>
-          </w:p>
-          <w:p>
-            <w:pPr>
-              <w:jc w:val="center"/>
-              <w:rPr>
-                <w:sz w:val="20"/>
-                <w:szCs w:val="20"/>
-              </w:rPr>
-            </w:pPr>
-            <w:r>
-              <w:rPr>
-                <w:sz w:val="20"/>
-                <w:szCs w:val="20"/>
-              </w:rPr>
               <w:t>80000</w:t>
             </w:r>
           </w:p>
@@ -674,39 +658,55 @@
                 <w:sz w:val="20"/>
                 <w:szCs w:val="20"/>
               </w:rPr>
-              <w:t>79000</w:t>
-            </w:r>
-          </w:p>
-          <w:p>
-            <w:pPr>
-              <w:jc w:val="center"/>
-              <w:rPr>
-                <w:sz w:val="20"/>
-                <w:szCs w:val="20"/>
-              </w:rPr>
-            </w:pPr>
-            <w:r>
-              <w:rPr>
-                <w:sz w:val="20"/>
-                <w:szCs w:val="20"/>
-              </w:rPr>
-              <w:t>50000</w:t>
-            </w:r>
-          </w:p>
-          <w:p>
-            <w:pPr>
-              <w:jc w:val="center"/>
-              <w:rPr>
-                <w:sz w:val="20"/>
-                <w:szCs w:val="20"/>
-              </w:rPr>
-            </w:pPr>
-            <w:r>
-              <w:rPr>
-                <w:sz w:val="20"/>
-                <w:szCs w:val="20"/>
-              </w:rPr>
-              <w:t>50000</w:t>
+              <w:t/>
+            </w:r>
+          </w:p>
+          <w:p>
+            <w:pPr>
+              <w:jc w:val="center"/>
+              <w:rPr>
+                <w:sz w:val="20"/>
+                <w:szCs w:val="20"/>
+              </w:rPr>
+            </w:pPr>
+            <w:r>
+              <w:rPr>
+                <w:sz w:val="20"/>
+                <w:szCs w:val="20"/>
+              </w:rPr>
+              <w:t/>
+            </w:r>
+          </w:p>
+          <w:p>
+            <w:pPr>
+              <w:jc w:val="center"/>
+              <w:rPr>
+                <w:sz w:val="20"/>
+                <w:szCs w:val="20"/>
+              </w:rPr>
+            </w:pPr>
+            <w:r>
+              <w:rPr>
+                <w:sz w:val="20"/>
+                <w:szCs w:val="20"/>
+              </w:rPr>
+              <w:t/>
+            </w:r>
+          </w:p>
+          <w:p>
+            <w:pPr>
+              <w:jc w:val="center"/>
+              <w:rPr>
+                <w:sz w:val="20"/>
+                <w:szCs w:val="20"/>
+              </w:rPr>
+            </w:pPr>
+            <w:r>
+              <w:rPr>
+                <w:sz w:val="20"/>
+                <w:szCs w:val="20"/>
+              </w:rPr>
+              <w:t/>
             </w:r>
           </w:p>
           <w:p>
@@ -932,7 +932,7 @@
                 <w:sz w:val="20"/>
                 <w:szCs w:val="20"/>
               </w:rPr>
-              <w:t>10000</w:t>
+              <w:t>50000</w:t>
             </w:r>
             <w:r>
               <w:rPr>
@@ -987,7 +987,7 @@
                 <w:sz w:val="20"/>
                 <w:szCs w:val="20"/>
               </w:rPr>
-              <w:t>2019-04-26</w:t>
+              <w:t>2019-05-10</w:t>
             </w:r>
           </w:p>
         </w:tc>
@@ -1024,7 +1024,7 @@
                 <w:sz w:val="20"/>
                 <w:szCs w:val="20"/>
               </w:rPr>
-              <w:t>349000</w:t>
+              <w:t>30000</w:t>
             </w:r>
           </w:p>
         </w:tc>
@@ -1041,7 +1041,7 @@
                 <w:sz w:val="20"/>
                 <w:szCs w:val="20"/>
               </w:rPr>
-              <w:t>359000</w:t>
+              <w:t>80000</w:t>
             </w:r>
           </w:p>
         </w:tc>

</xml_diff>